<commit_message>
30/12/2017 MAMATHA CHICK IN
</commit_message>
<xml_diff>
--- a/customer _details/GANGAMMA/SEP/TUMKUR/HBR/PURCHASE DETAILS.docx
+++ b/customer _details/GANGAMMA/SEP/TUMKUR/HBR/PURCHASE DETAILS.docx
@@ -26487,13 +26487,7 @@
         <w:rPr>
           <w:rFonts w:ascii="Courier New" w:hAnsi="Courier New" w:cs="Courier New"/>
         </w:rPr>
-        <w:t>THU Dec 28</w:t>
-      </w:r>
-      <w:r>
-        <w:rPr>
-          <w:rFonts w:ascii="Courier New" w:hAnsi="Courier New" w:cs="Courier New"/>
-        </w:rPr>
-        <w:t xml:space="preserve"> 10:35:48 PST 2017</w:t>
+        <w:t>THU Dec 28 10:35:48 PST 2017</w:t>
       </w:r>
     </w:p>
     <w:p>
@@ -26814,6 +26808,371 @@
         <w:tab/>
         <w:t>- 45095.0</w:t>
       </w:r>
+    </w:p>
+    <w:p>
+      <w:pPr>
+        <w:pStyle w:val="PlainText"/>
+        <w:rPr>
+          <w:rFonts w:ascii="Courier New" w:hAnsi="Courier New" w:cs="Courier New"/>
+          <w:b/>
+        </w:rPr>
+      </w:pPr>
+    </w:p>
+    <w:p>
+      <w:pPr>
+        <w:pStyle w:val="PlainText"/>
+        <w:rPr>
+          <w:rFonts w:ascii="Courier New" w:hAnsi="Courier New" w:cs="Courier New"/>
+        </w:rPr>
+      </w:pPr>
+      <w:r>
+        <w:rPr>
+          <w:rFonts w:ascii="Courier New" w:hAnsi="Courier New" w:cs="Courier New"/>
+        </w:rPr>
+        <w:t>FRI Dec 29</w:t>
+      </w:r>
+      <w:r>
+        <w:rPr>
+          <w:rFonts w:ascii="Courier New" w:hAnsi="Courier New" w:cs="Courier New"/>
+        </w:rPr>
+        <w:t xml:space="preserve"> 10:10:10 PST 2017</w:t>
+      </w:r>
+    </w:p>
+    <w:p>
+      <w:pPr>
+        <w:pStyle w:val="PlainText"/>
+        <w:rPr>
+          <w:rFonts w:ascii="Courier New" w:hAnsi="Courier New" w:cs="Courier New"/>
+        </w:rPr>
+      </w:pPr>
+      <w:r>
+        <w:rPr>
+          <w:rFonts w:ascii="Courier New" w:hAnsi="Courier New" w:cs="Courier New"/>
+        </w:rPr>
+        <w:t>Person Name</w:t>
+      </w:r>
+      <w:r>
+        <w:rPr>
+          <w:rFonts w:ascii="Courier New" w:hAnsi="Courier New" w:cs="Courier New"/>
+        </w:rPr>
+        <w:tab/>
+      </w:r>
+      <w:r>
+        <w:rPr>
+          <w:rFonts w:ascii="Courier New" w:hAnsi="Courier New" w:cs="Courier New"/>
+        </w:rPr>
+        <w:tab/>
+      </w:r>
+      <w:r>
+        <w:rPr>
+          <w:rFonts w:ascii="Courier New" w:hAnsi="Courier New" w:cs="Courier New"/>
+        </w:rPr>
+        <w:tab/>
+      </w:r>
+      <w:r>
+        <w:rPr>
+          <w:rFonts w:ascii="Courier New" w:hAnsi="Courier New" w:cs="Courier New"/>
+        </w:rPr>
+        <w:tab/>
+        <w:t>- HBR</w:t>
+      </w:r>
+    </w:p>
+    <w:p>
+      <w:pPr>
+        <w:pStyle w:val="PlainText"/>
+        <w:rPr>
+          <w:rFonts w:ascii="Courier New" w:hAnsi="Courier New" w:cs="Courier New"/>
+        </w:rPr>
+      </w:pPr>
+      <w:r>
+        <w:rPr>
+          <w:rFonts w:ascii="Courier New" w:hAnsi="Courier New" w:cs="Courier New"/>
+        </w:rPr>
+        <w:t>Bill number</w:t>
+      </w:r>
+      <w:r>
+        <w:rPr>
+          <w:rFonts w:ascii="Courier New" w:hAnsi="Courier New" w:cs="Courier New"/>
+        </w:rPr>
+        <w:tab/>
+      </w:r>
+      <w:r>
+        <w:rPr>
+          <w:rFonts w:ascii="Courier New" w:hAnsi="Courier New" w:cs="Courier New"/>
+        </w:rPr>
+        <w:tab/>
+      </w:r>
+      <w:r>
+        <w:rPr>
+          <w:rFonts w:ascii="Courier New" w:hAnsi="Courier New" w:cs="Courier New"/>
+        </w:rPr>
+        <w:tab/>
+      </w:r>
+      <w:r>
+        <w:rPr>
+          <w:rFonts w:ascii="Courier New" w:hAnsi="Courier New" w:cs="Courier New"/>
+        </w:rPr>
+        <w:tab/>
+        <w:t>- 2235</w:t>
+      </w:r>
+    </w:p>
+    <w:p>
+      <w:pPr>
+        <w:pStyle w:val="PlainText"/>
+        <w:rPr>
+          <w:rFonts w:ascii="Courier New" w:hAnsi="Courier New" w:cs="Courier New"/>
+        </w:rPr>
+      </w:pPr>
+      <w:r>
+        <w:rPr>
+          <w:rFonts w:ascii="Courier New" w:hAnsi="Courier New" w:cs="Courier New"/>
+        </w:rPr>
+        <w:t>---------------------------------------------------------------</w:t>
+      </w:r>
+    </w:p>
+    <w:p>
+      <w:pPr>
+        <w:pStyle w:val="PlainText"/>
+        <w:rPr>
+          <w:rFonts w:ascii="Courier New" w:hAnsi="Courier New" w:cs="Courier New"/>
+        </w:rPr>
+      </w:pPr>
+      <w:r>
+        <w:rPr>
+          <w:rFonts w:ascii="Courier New" w:hAnsi="Courier New" w:cs="Courier New"/>
+        </w:rPr>
+        <w:t>Item Name</w:t>
+      </w:r>
+      <w:r>
+        <w:rPr>
+          <w:rFonts w:ascii="Courier New" w:hAnsi="Courier New" w:cs="Courier New"/>
+        </w:rPr>
+        <w:tab/>
+      </w:r>
+      <w:r>
+        <w:rPr>
+          <w:rFonts w:ascii="Courier New" w:hAnsi="Courier New" w:cs="Courier New"/>
+        </w:rPr>
+        <w:tab/>
+      </w:r>
+      <w:r>
+        <w:rPr>
+          <w:rFonts w:ascii="Courier New" w:hAnsi="Courier New" w:cs="Courier New"/>
+        </w:rPr>
+        <w:tab/>
+      </w:r>
+      <w:r>
+        <w:rPr>
+          <w:rFonts w:ascii="Courier New" w:hAnsi="Courier New" w:cs="Courier New"/>
+        </w:rPr>
+        <w:tab/>
+        <w:t>- CARROT</w:t>
+      </w:r>
+    </w:p>
+    <w:p>
+      <w:pPr>
+        <w:pStyle w:val="PlainText"/>
+        <w:rPr>
+          <w:rFonts w:ascii="Courier New" w:hAnsi="Courier New" w:cs="Courier New"/>
+        </w:rPr>
+      </w:pPr>
+      <w:r>
+        <w:rPr>
+          <w:rFonts w:ascii="Courier New" w:hAnsi="Courier New" w:cs="Courier New"/>
+        </w:rPr>
+        <w:t>Number of Pockets</w:t>
+      </w:r>
+      <w:r>
+        <w:rPr>
+          <w:rFonts w:ascii="Courier New" w:hAnsi="Courier New" w:cs="Courier New"/>
+        </w:rPr>
+        <w:tab/>
+      </w:r>
+      <w:r>
+        <w:rPr>
+          <w:rFonts w:ascii="Courier New" w:hAnsi="Courier New" w:cs="Courier New"/>
+        </w:rPr>
+        <w:tab/>
+      </w:r>
+      <w:r>
+        <w:rPr>
+          <w:rFonts w:ascii="Courier New" w:hAnsi="Courier New" w:cs="Courier New"/>
+        </w:rPr>
+        <w:tab/>
+        <w:t>- 1</w:t>
+      </w:r>
+    </w:p>
+    <w:p>
+      <w:pPr>
+        <w:pStyle w:val="PlainText"/>
+        <w:rPr>
+          <w:rFonts w:ascii="Courier New" w:hAnsi="Courier New" w:cs="Courier New"/>
+        </w:rPr>
+      </w:pPr>
+      <w:r>
+        <w:rPr>
+          <w:rFonts w:ascii="Courier New" w:hAnsi="Courier New" w:cs="Courier New"/>
+        </w:rPr>
+        <w:t>Number of KGs</w:t>
+      </w:r>
+      <w:r>
+        <w:rPr>
+          <w:rFonts w:ascii="Courier New" w:hAnsi="Courier New" w:cs="Courier New"/>
+        </w:rPr>
+        <w:tab/>
+      </w:r>
+      <w:r>
+        <w:rPr>
+          <w:rFonts w:ascii="Courier New" w:hAnsi="Courier New" w:cs="Courier New"/>
+        </w:rPr>
+        <w:tab/>
+      </w:r>
+      <w:r>
+        <w:rPr>
+          <w:rFonts w:ascii="Courier New" w:hAnsi="Courier New" w:cs="Courier New"/>
+        </w:rPr>
+        <w:tab/>
+        <w:t>- 91</w:t>
+      </w:r>
+    </w:p>
+    <w:p>
+      <w:pPr>
+        <w:pStyle w:val="PlainText"/>
+        <w:rPr>
+          <w:rFonts w:ascii="Courier New" w:hAnsi="Courier New" w:cs="Courier New"/>
+        </w:rPr>
+      </w:pPr>
+      <w:r>
+        <w:rPr>
+          <w:rFonts w:ascii="Courier New" w:hAnsi="Courier New" w:cs="Courier New"/>
+        </w:rPr>
+        <w:t>Rate</w:t>
+      </w:r>
+      <w:r>
+        <w:rPr>
+          <w:rFonts w:ascii="Courier New" w:hAnsi="Courier New" w:cs="Courier New"/>
+        </w:rPr>
+        <w:tab/>
+      </w:r>
+      <w:r>
+        <w:rPr>
+          <w:rFonts w:ascii="Courier New" w:hAnsi="Courier New" w:cs="Courier New"/>
+        </w:rPr>
+        <w:tab/>
+      </w:r>
+      <w:r>
+        <w:rPr>
+          <w:rFonts w:ascii="Courier New" w:hAnsi="Courier New" w:cs="Courier New"/>
+        </w:rPr>
+        <w:tab/>
+      </w:r>
+      <w:r>
+        <w:rPr>
+          <w:rFonts w:ascii="Courier New" w:hAnsi="Courier New" w:cs="Courier New"/>
+        </w:rPr>
+        <w:tab/>
+      </w:r>
+      <w:r>
+        <w:rPr>
+          <w:rFonts w:ascii="Courier New" w:hAnsi="Courier New" w:cs="Courier New"/>
+        </w:rPr>
+        <w:tab/>
+        <w:t>- 48</w:t>
+      </w:r>
+    </w:p>
+    <w:p>
+      <w:pPr>
+        <w:pStyle w:val="PlainText"/>
+        <w:rPr>
+          <w:rFonts w:ascii="Courier New" w:hAnsi="Courier New" w:cs="Courier New"/>
+        </w:rPr>
+      </w:pPr>
+      <w:r>
+        <w:rPr>
+          <w:rFonts w:ascii="Courier New" w:hAnsi="Courier New" w:cs="Courier New"/>
+        </w:rPr>
+        <w:t>Total Price</w:t>
+      </w:r>
+      <w:r>
+        <w:rPr>
+          <w:rFonts w:ascii="Courier New" w:hAnsi="Courier New" w:cs="Courier New"/>
+        </w:rPr>
+        <w:tab/>
+      </w:r>
+      <w:r>
+        <w:rPr>
+          <w:rFonts w:ascii="Courier New" w:hAnsi="Courier New" w:cs="Courier New"/>
+        </w:rPr>
+        <w:tab/>
+      </w:r>
+      <w:r>
+        <w:rPr>
+          <w:rFonts w:ascii="Courier New" w:hAnsi="Courier New" w:cs="Courier New"/>
+        </w:rPr>
+        <w:tab/>
+      </w:r>
+      <w:r>
+        <w:rPr>
+          <w:rFonts w:ascii="Courier New" w:hAnsi="Courier New" w:cs="Courier New"/>
+        </w:rPr>
+        <w:tab/>
+        <w:t>- 4368.0</w:t>
+      </w:r>
+    </w:p>
+    <w:p>
+      <w:pPr>
+        <w:pStyle w:val="PlainText"/>
+        <w:rPr>
+          <w:rFonts w:ascii="Courier New" w:hAnsi="Courier New" w:cs="Courier New"/>
+          <w:b/>
+        </w:rPr>
+      </w:pPr>
+      <w:r>
+        <w:rPr>
+          <w:rFonts w:ascii="Courier New" w:hAnsi="Courier New" w:cs="Courier New"/>
+          <w:b/>
+        </w:rPr>
+        <w:t>Amount balance</w:t>
+      </w:r>
+      <w:r>
+        <w:rPr>
+          <w:rFonts w:ascii="Courier New" w:hAnsi="Courier New" w:cs="Courier New"/>
+          <w:b/>
+        </w:rPr>
+        <w:tab/>
+      </w:r>
+      <w:r>
+        <w:rPr>
+          <w:rFonts w:ascii="Courier New" w:hAnsi="Courier New" w:cs="Courier New"/>
+          <w:b/>
+        </w:rPr>
+        <w:tab/>
+      </w:r>
+      <w:r>
+        <w:rPr>
+          <w:rFonts w:ascii="Courier New" w:hAnsi="Courier New" w:cs="Courier New"/>
+          <w:b/>
+        </w:rPr>
+        <w:tab/>
+        <w:t>- 49463.0</w:t>
+      </w:r>
+    </w:p>
+    <w:p>
+      <w:pPr>
+        <w:pStyle w:val="PlainText"/>
+        <w:rPr>
+          <w:rFonts w:ascii="Courier New" w:hAnsi="Courier New" w:cs="Courier New"/>
+        </w:rPr>
+      </w:pPr>
+    </w:p>
+    <w:p>
+      <w:pPr>
+        <w:pStyle w:val="PlainText"/>
+        <w:rPr>
+          <w:rFonts w:ascii="Courier New" w:hAnsi="Courier New" w:cs="Courier New"/>
+          <w:b/>
+        </w:rPr>
+      </w:pPr>
     </w:p>
     <w:p>
       <w:pPr>

</xml_diff>

<commit_message>
22/03/2018 MAMATHA CHICK IN
</commit_message>
<xml_diff>
--- a/customer _details/GANGAMMA/SEP/TUMKUR/HBR/PURCHASE DETAILS.docx
+++ b/customer _details/GANGAMMA/SEP/TUMKUR/HBR/PURCHASE DETAILS.docx
@@ -50897,13 +50897,7 @@
         <w:rPr>
           <w:rFonts w:ascii="Courier New" w:hAnsi="Courier New" w:cs="Courier New"/>
         </w:rPr>
-        <w:t>FRI Mar 16</w:t>
-      </w:r>
-      <w:r>
-        <w:rPr>
-          <w:rFonts w:ascii="Courier New" w:hAnsi="Courier New" w:cs="Courier New"/>
-        </w:rPr>
-        <w:t xml:space="preserve"> 12:26:45 IST 2018</w:t>
+        <w:t>FRI Mar 16 12:26:45 IST 2018</w:t>
       </w:r>
     </w:p>
     <w:p>
@@ -51224,6 +51218,730 @@
         <w:tab/>
         <w:t>- 27909.0</w:t>
       </w:r>
+    </w:p>
+    <w:p>
+      <w:pPr>
+        <w:pStyle w:val="PlainText"/>
+        <w:rPr>
+          <w:rFonts w:ascii="Courier New" w:hAnsi="Courier New" w:cs="Courier New"/>
+          <w:b/>
+        </w:rPr>
+      </w:pPr>
+    </w:p>
+    <w:p>
+      <w:pPr>
+        <w:pStyle w:val="PlainText"/>
+        <w:rPr>
+          <w:rFonts w:ascii="Courier New" w:hAnsi="Courier New" w:cs="Courier New"/>
+        </w:rPr>
+      </w:pPr>
+      <w:r>
+        <w:rPr>
+          <w:rFonts w:ascii="Courier New" w:hAnsi="Courier New" w:cs="Courier New"/>
+        </w:rPr>
+        <w:t>MON Mar 19 11:35:03 IST 2018</w:t>
+      </w:r>
+    </w:p>
+    <w:p>
+      <w:pPr>
+        <w:pStyle w:val="PlainText"/>
+        <w:rPr>
+          <w:rFonts w:ascii="Courier New" w:hAnsi="Courier New" w:cs="Courier New"/>
+        </w:rPr>
+      </w:pPr>
+      <w:r>
+        <w:rPr>
+          <w:rFonts w:ascii="Courier New" w:hAnsi="Courier New" w:cs="Courier New"/>
+        </w:rPr>
+        <w:t>Person Name</w:t>
+      </w:r>
+      <w:r>
+        <w:rPr>
+          <w:rFonts w:ascii="Courier New" w:hAnsi="Courier New" w:cs="Courier New"/>
+        </w:rPr>
+        <w:tab/>
+      </w:r>
+      <w:r>
+        <w:rPr>
+          <w:rFonts w:ascii="Courier New" w:hAnsi="Courier New" w:cs="Courier New"/>
+        </w:rPr>
+        <w:tab/>
+      </w:r>
+      <w:r>
+        <w:rPr>
+          <w:rFonts w:ascii="Courier New" w:hAnsi="Courier New" w:cs="Courier New"/>
+        </w:rPr>
+        <w:tab/>
+      </w:r>
+      <w:r>
+        <w:rPr>
+          <w:rFonts w:ascii="Courier New" w:hAnsi="Courier New" w:cs="Courier New"/>
+        </w:rPr>
+        <w:tab/>
+        <w:t>- HBR</w:t>
+      </w:r>
+    </w:p>
+    <w:p>
+      <w:pPr>
+        <w:pStyle w:val="PlainText"/>
+        <w:rPr>
+          <w:rFonts w:ascii="Courier New" w:hAnsi="Courier New" w:cs="Courier New"/>
+        </w:rPr>
+      </w:pPr>
+      <w:r>
+        <w:rPr>
+          <w:rFonts w:ascii="Courier New" w:hAnsi="Courier New" w:cs="Courier New"/>
+        </w:rPr>
+        <w:t>Bill number</w:t>
+      </w:r>
+      <w:r>
+        <w:rPr>
+          <w:rFonts w:ascii="Courier New" w:hAnsi="Courier New" w:cs="Courier New"/>
+        </w:rPr>
+        <w:tab/>
+      </w:r>
+      <w:r>
+        <w:rPr>
+          <w:rFonts w:ascii="Courier New" w:hAnsi="Courier New" w:cs="Courier New"/>
+        </w:rPr>
+        <w:tab/>
+      </w:r>
+      <w:r>
+        <w:rPr>
+          <w:rFonts w:ascii="Courier New" w:hAnsi="Courier New" w:cs="Courier New"/>
+        </w:rPr>
+        <w:tab/>
+      </w:r>
+      <w:r>
+        <w:rPr>
+          <w:rFonts w:ascii="Courier New" w:hAnsi="Courier New" w:cs="Courier New"/>
+        </w:rPr>
+        <w:tab/>
+        <w:t>- 4030</w:t>
+      </w:r>
+    </w:p>
+    <w:p>
+      <w:pPr>
+        <w:pStyle w:val="PlainText"/>
+        <w:rPr>
+          <w:rFonts w:ascii="Courier New" w:hAnsi="Courier New" w:cs="Courier New"/>
+        </w:rPr>
+      </w:pPr>
+      <w:r>
+        <w:rPr>
+          <w:rFonts w:ascii="Courier New" w:hAnsi="Courier New" w:cs="Courier New"/>
+        </w:rPr>
+        <w:t>---------------------------------------------------------------</w:t>
+      </w:r>
+    </w:p>
+    <w:p>
+      <w:pPr>
+        <w:pStyle w:val="PlainText"/>
+        <w:rPr>
+          <w:rFonts w:ascii="Courier New" w:hAnsi="Courier New" w:cs="Courier New"/>
+        </w:rPr>
+      </w:pPr>
+      <w:r>
+        <w:rPr>
+          <w:rFonts w:ascii="Courier New" w:hAnsi="Courier New" w:cs="Courier New"/>
+        </w:rPr>
+        <w:t>Item Name</w:t>
+      </w:r>
+      <w:r>
+        <w:rPr>
+          <w:rFonts w:ascii="Courier New" w:hAnsi="Courier New" w:cs="Courier New"/>
+        </w:rPr>
+        <w:tab/>
+      </w:r>
+      <w:r>
+        <w:rPr>
+          <w:rFonts w:ascii="Courier New" w:hAnsi="Courier New" w:cs="Courier New"/>
+        </w:rPr>
+        <w:tab/>
+      </w:r>
+      <w:r>
+        <w:rPr>
+          <w:rFonts w:ascii="Courier New" w:hAnsi="Courier New" w:cs="Courier New"/>
+        </w:rPr>
+        <w:tab/>
+      </w:r>
+      <w:r>
+        <w:rPr>
+          <w:rFonts w:ascii="Courier New" w:hAnsi="Courier New" w:cs="Courier New"/>
+        </w:rPr>
+        <w:tab/>
+        <w:t>- CARROT</w:t>
+      </w:r>
+    </w:p>
+    <w:p>
+      <w:pPr>
+        <w:pStyle w:val="PlainText"/>
+        <w:rPr>
+          <w:rFonts w:ascii="Courier New" w:hAnsi="Courier New" w:cs="Courier New"/>
+        </w:rPr>
+      </w:pPr>
+      <w:r>
+        <w:rPr>
+          <w:rFonts w:ascii="Courier New" w:hAnsi="Courier New" w:cs="Courier New"/>
+        </w:rPr>
+        <w:t>Number of Pockets</w:t>
+      </w:r>
+      <w:r>
+        <w:rPr>
+          <w:rFonts w:ascii="Courier New" w:hAnsi="Courier New" w:cs="Courier New"/>
+        </w:rPr>
+        <w:tab/>
+      </w:r>
+      <w:r>
+        <w:rPr>
+          <w:rFonts w:ascii="Courier New" w:hAnsi="Courier New" w:cs="Courier New"/>
+        </w:rPr>
+        <w:tab/>
+      </w:r>
+      <w:r>
+        <w:rPr>
+          <w:rFonts w:ascii="Courier New" w:hAnsi="Courier New" w:cs="Courier New"/>
+        </w:rPr>
+        <w:tab/>
+        <w:t>- 1</w:t>
+      </w:r>
+    </w:p>
+    <w:p>
+      <w:pPr>
+        <w:pStyle w:val="PlainText"/>
+        <w:rPr>
+          <w:rFonts w:ascii="Courier New" w:hAnsi="Courier New" w:cs="Courier New"/>
+        </w:rPr>
+      </w:pPr>
+      <w:r>
+        <w:rPr>
+          <w:rFonts w:ascii="Courier New" w:hAnsi="Courier New" w:cs="Courier New"/>
+        </w:rPr>
+        <w:t>Number of KGs</w:t>
+      </w:r>
+      <w:r>
+        <w:rPr>
+          <w:rFonts w:ascii="Courier New" w:hAnsi="Courier New" w:cs="Courier New"/>
+        </w:rPr>
+        <w:tab/>
+      </w:r>
+      <w:r>
+        <w:rPr>
+          <w:rFonts w:ascii="Courier New" w:hAnsi="Courier New" w:cs="Courier New"/>
+        </w:rPr>
+        <w:tab/>
+      </w:r>
+      <w:r>
+        <w:rPr>
+          <w:rFonts w:ascii="Courier New" w:hAnsi="Courier New" w:cs="Courier New"/>
+        </w:rPr>
+        <w:tab/>
+        <w:t>- 86</w:t>
+      </w:r>
+    </w:p>
+    <w:p>
+      <w:pPr>
+        <w:pStyle w:val="PlainText"/>
+        <w:rPr>
+          <w:rFonts w:ascii="Courier New" w:hAnsi="Courier New" w:cs="Courier New"/>
+        </w:rPr>
+      </w:pPr>
+      <w:r>
+        <w:rPr>
+          <w:rFonts w:ascii="Courier New" w:hAnsi="Courier New" w:cs="Courier New"/>
+        </w:rPr>
+        <w:t>Rate</w:t>
+      </w:r>
+      <w:r>
+        <w:rPr>
+          <w:rFonts w:ascii="Courier New" w:hAnsi="Courier New" w:cs="Courier New"/>
+        </w:rPr>
+        <w:tab/>
+      </w:r>
+      <w:r>
+        <w:rPr>
+          <w:rFonts w:ascii="Courier New" w:hAnsi="Courier New" w:cs="Courier New"/>
+        </w:rPr>
+        <w:tab/>
+      </w:r>
+      <w:r>
+        <w:rPr>
+          <w:rFonts w:ascii="Courier New" w:hAnsi="Courier New" w:cs="Courier New"/>
+        </w:rPr>
+        <w:tab/>
+      </w:r>
+      <w:r>
+        <w:rPr>
+          <w:rFonts w:ascii="Courier New" w:hAnsi="Courier New" w:cs="Courier New"/>
+        </w:rPr>
+        <w:tab/>
+      </w:r>
+      <w:r>
+        <w:rPr>
+          <w:rFonts w:ascii="Courier New" w:hAnsi="Courier New" w:cs="Courier New"/>
+        </w:rPr>
+        <w:tab/>
+        <w:t>- 14</w:t>
+      </w:r>
+    </w:p>
+    <w:p>
+      <w:pPr>
+        <w:pStyle w:val="PlainText"/>
+        <w:rPr>
+          <w:rFonts w:ascii="Courier New" w:hAnsi="Courier New" w:cs="Courier New"/>
+        </w:rPr>
+      </w:pPr>
+      <w:r>
+        <w:rPr>
+          <w:rFonts w:ascii="Courier New" w:hAnsi="Courier New" w:cs="Courier New"/>
+        </w:rPr>
+        <w:t>Total Price</w:t>
+      </w:r>
+      <w:r>
+        <w:rPr>
+          <w:rFonts w:ascii="Courier New" w:hAnsi="Courier New" w:cs="Courier New"/>
+        </w:rPr>
+        <w:tab/>
+      </w:r>
+      <w:r>
+        <w:rPr>
+          <w:rFonts w:ascii="Courier New" w:hAnsi="Courier New" w:cs="Courier New"/>
+        </w:rPr>
+        <w:tab/>
+      </w:r>
+      <w:r>
+        <w:rPr>
+          <w:rFonts w:ascii="Courier New" w:hAnsi="Courier New" w:cs="Courier New"/>
+        </w:rPr>
+        <w:tab/>
+      </w:r>
+      <w:r>
+        <w:rPr>
+          <w:rFonts w:ascii="Courier New" w:hAnsi="Courier New" w:cs="Courier New"/>
+        </w:rPr>
+        <w:tab/>
+        <w:t>- 1204.0</w:t>
+      </w:r>
+    </w:p>
+    <w:p>
+      <w:pPr>
+        <w:pStyle w:val="PlainText"/>
+        <w:rPr>
+          <w:rFonts w:ascii="Courier New" w:hAnsi="Courier New" w:cs="Courier New"/>
+          <w:b/>
+        </w:rPr>
+      </w:pPr>
+      <w:r>
+        <w:rPr>
+          <w:rFonts w:ascii="Courier New" w:hAnsi="Courier New" w:cs="Courier New"/>
+          <w:b/>
+        </w:rPr>
+        <w:t>Amount balance</w:t>
+      </w:r>
+      <w:r>
+        <w:rPr>
+          <w:rFonts w:ascii="Courier New" w:hAnsi="Courier New" w:cs="Courier New"/>
+          <w:b/>
+        </w:rPr>
+        <w:tab/>
+      </w:r>
+      <w:r>
+        <w:rPr>
+          <w:rFonts w:ascii="Courier New" w:hAnsi="Courier New" w:cs="Courier New"/>
+          <w:b/>
+        </w:rPr>
+        <w:tab/>
+      </w:r>
+      <w:r>
+        <w:rPr>
+          <w:rFonts w:ascii="Courier New" w:hAnsi="Courier New" w:cs="Courier New"/>
+          <w:b/>
+        </w:rPr>
+        <w:tab/>
+        <w:t>- 29113.0</w:t>
+      </w:r>
+    </w:p>
+    <w:p>
+      <w:pPr>
+        <w:pStyle w:val="PlainText"/>
+        <w:rPr>
+          <w:rFonts w:ascii="Courier New" w:hAnsi="Courier New" w:cs="Courier New"/>
+          <w:b/>
+        </w:rPr>
+      </w:pPr>
+    </w:p>
+    <w:p>
+      <w:pPr>
+        <w:pStyle w:val="PlainText"/>
+        <w:rPr>
+          <w:rFonts w:ascii="Courier New" w:hAnsi="Courier New" w:cs="Courier New"/>
+        </w:rPr>
+      </w:pPr>
+      <w:r>
+        <w:rPr>
+          <w:rFonts w:ascii="Courier New" w:hAnsi="Courier New" w:cs="Courier New"/>
+        </w:rPr>
+        <w:t>WED Mar 21</w:t>
+      </w:r>
+      <w:r>
+        <w:rPr>
+          <w:rFonts w:ascii="Courier New" w:hAnsi="Courier New" w:cs="Courier New"/>
+        </w:rPr>
+        <w:t xml:space="preserve"> 12:07:12 IST 2018</w:t>
+      </w:r>
+    </w:p>
+    <w:p>
+      <w:pPr>
+        <w:pStyle w:val="PlainText"/>
+        <w:rPr>
+          <w:rFonts w:ascii="Courier New" w:hAnsi="Courier New" w:cs="Courier New"/>
+        </w:rPr>
+      </w:pPr>
+      <w:r>
+        <w:rPr>
+          <w:rFonts w:ascii="Courier New" w:hAnsi="Courier New" w:cs="Courier New"/>
+        </w:rPr>
+        <w:t>Person Name</w:t>
+      </w:r>
+      <w:r>
+        <w:rPr>
+          <w:rFonts w:ascii="Courier New" w:hAnsi="Courier New" w:cs="Courier New"/>
+        </w:rPr>
+        <w:tab/>
+      </w:r>
+      <w:r>
+        <w:rPr>
+          <w:rFonts w:ascii="Courier New" w:hAnsi="Courier New" w:cs="Courier New"/>
+        </w:rPr>
+        <w:tab/>
+      </w:r>
+      <w:r>
+        <w:rPr>
+          <w:rFonts w:ascii="Courier New" w:hAnsi="Courier New" w:cs="Courier New"/>
+        </w:rPr>
+        <w:tab/>
+      </w:r>
+      <w:r>
+        <w:rPr>
+          <w:rFonts w:ascii="Courier New" w:hAnsi="Courier New" w:cs="Courier New"/>
+        </w:rPr>
+        <w:tab/>
+        <w:t>- HBR</w:t>
+      </w:r>
+    </w:p>
+    <w:p>
+      <w:pPr>
+        <w:pStyle w:val="PlainText"/>
+        <w:rPr>
+          <w:rFonts w:ascii="Courier New" w:hAnsi="Courier New" w:cs="Courier New"/>
+        </w:rPr>
+      </w:pPr>
+      <w:r>
+        <w:rPr>
+          <w:rFonts w:ascii="Courier New" w:hAnsi="Courier New" w:cs="Courier New"/>
+        </w:rPr>
+        <w:t>Bill number</w:t>
+      </w:r>
+      <w:r>
+        <w:rPr>
+          <w:rFonts w:ascii="Courier New" w:hAnsi="Courier New" w:cs="Courier New"/>
+        </w:rPr>
+        <w:tab/>
+      </w:r>
+      <w:r>
+        <w:rPr>
+          <w:rFonts w:ascii="Courier New" w:hAnsi="Courier New" w:cs="Courier New"/>
+        </w:rPr>
+        <w:tab/>
+      </w:r>
+      <w:r>
+        <w:rPr>
+          <w:rFonts w:ascii="Courier New" w:hAnsi="Courier New" w:cs="Courier New"/>
+        </w:rPr>
+        <w:tab/>
+      </w:r>
+      <w:r>
+        <w:rPr>
+          <w:rFonts w:ascii="Courier New" w:hAnsi="Courier New" w:cs="Courier New"/>
+        </w:rPr>
+        <w:tab/>
+        <w:t>- 4041</w:t>
+      </w:r>
+    </w:p>
+    <w:p>
+      <w:pPr>
+        <w:pStyle w:val="PlainText"/>
+        <w:rPr>
+          <w:rFonts w:ascii="Courier New" w:hAnsi="Courier New" w:cs="Courier New"/>
+        </w:rPr>
+      </w:pPr>
+      <w:r>
+        <w:rPr>
+          <w:rFonts w:ascii="Courier New" w:hAnsi="Courier New" w:cs="Courier New"/>
+        </w:rPr>
+        <w:t>---------------------------------------------------------------</w:t>
+      </w:r>
+    </w:p>
+    <w:p>
+      <w:pPr>
+        <w:pStyle w:val="PlainText"/>
+        <w:rPr>
+          <w:rFonts w:ascii="Courier New" w:hAnsi="Courier New" w:cs="Courier New"/>
+        </w:rPr>
+      </w:pPr>
+      <w:r>
+        <w:rPr>
+          <w:rFonts w:ascii="Courier New" w:hAnsi="Courier New" w:cs="Courier New"/>
+        </w:rPr>
+        <w:t>Item Name</w:t>
+      </w:r>
+      <w:r>
+        <w:rPr>
+          <w:rFonts w:ascii="Courier New" w:hAnsi="Courier New" w:cs="Courier New"/>
+        </w:rPr>
+        <w:tab/>
+      </w:r>
+      <w:r>
+        <w:rPr>
+          <w:rFonts w:ascii="Courier New" w:hAnsi="Courier New" w:cs="Courier New"/>
+        </w:rPr>
+        <w:tab/>
+      </w:r>
+      <w:r>
+        <w:rPr>
+          <w:rFonts w:ascii="Courier New" w:hAnsi="Courier New" w:cs="Courier New"/>
+        </w:rPr>
+        <w:tab/>
+      </w:r>
+      <w:r>
+        <w:rPr>
+          <w:rFonts w:ascii="Courier New" w:hAnsi="Courier New" w:cs="Courier New"/>
+        </w:rPr>
+        <w:tab/>
+        <w:t>- CARROT</w:t>
+      </w:r>
+    </w:p>
+    <w:p>
+      <w:pPr>
+        <w:pStyle w:val="PlainText"/>
+        <w:rPr>
+          <w:rFonts w:ascii="Courier New" w:hAnsi="Courier New" w:cs="Courier New"/>
+        </w:rPr>
+      </w:pPr>
+      <w:r>
+        <w:rPr>
+          <w:rFonts w:ascii="Courier New" w:hAnsi="Courier New" w:cs="Courier New"/>
+        </w:rPr>
+        <w:t>Number of Pockets</w:t>
+      </w:r>
+      <w:r>
+        <w:rPr>
+          <w:rFonts w:ascii="Courier New" w:hAnsi="Courier New" w:cs="Courier New"/>
+        </w:rPr>
+        <w:tab/>
+      </w:r>
+      <w:r>
+        <w:rPr>
+          <w:rFonts w:ascii="Courier New" w:hAnsi="Courier New" w:cs="Courier New"/>
+        </w:rPr>
+        <w:tab/>
+      </w:r>
+      <w:r>
+        <w:rPr>
+          <w:rFonts w:ascii="Courier New" w:hAnsi="Courier New" w:cs="Courier New"/>
+        </w:rPr>
+        <w:tab/>
+        <w:t>- 1</w:t>
+      </w:r>
+    </w:p>
+    <w:p>
+      <w:pPr>
+        <w:pStyle w:val="PlainText"/>
+        <w:rPr>
+          <w:rFonts w:ascii="Courier New" w:hAnsi="Courier New" w:cs="Courier New"/>
+        </w:rPr>
+      </w:pPr>
+      <w:r>
+        <w:rPr>
+          <w:rFonts w:ascii="Courier New" w:hAnsi="Courier New" w:cs="Courier New"/>
+        </w:rPr>
+        <w:t>Number of KGs</w:t>
+      </w:r>
+      <w:r>
+        <w:rPr>
+          <w:rFonts w:ascii="Courier New" w:hAnsi="Courier New" w:cs="Courier New"/>
+        </w:rPr>
+        <w:tab/>
+      </w:r>
+      <w:r>
+        <w:rPr>
+          <w:rFonts w:ascii="Courier New" w:hAnsi="Courier New" w:cs="Courier New"/>
+        </w:rPr>
+        <w:tab/>
+      </w:r>
+      <w:r>
+        <w:rPr>
+          <w:rFonts w:ascii="Courier New" w:hAnsi="Courier New" w:cs="Courier New"/>
+        </w:rPr>
+        <w:tab/>
+        <w:t>- 91</w:t>
+      </w:r>
+    </w:p>
+    <w:p>
+      <w:pPr>
+        <w:pStyle w:val="PlainText"/>
+        <w:rPr>
+          <w:rFonts w:ascii="Courier New" w:hAnsi="Courier New" w:cs="Courier New"/>
+        </w:rPr>
+      </w:pPr>
+      <w:r>
+        <w:rPr>
+          <w:rFonts w:ascii="Courier New" w:hAnsi="Courier New" w:cs="Courier New"/>
+        </w:rPr>
+        <w:t>Rate</w:t>
+      </w:r>
+      <w:r>
+        <w:rPr>
+          <w:rFonts w:ascii="Courier New" w:hAnsi="Courier New" w:cs="Courier New"/>
+        </w:rPr>
+        <w:tab/>
+      </w:r>
+      <w:r>
+        <w:rPr>
+          <w:rFonts w:ascii="Courier New" w:hAnsi="Courier New" w:cs="Courier New"/>
+        </w:rPr>
+        <w:tab/>
+      </w:r>
+      <w:r>
+        <w:rPr>
+          <w:rFonts w:ascii="Courier New" w:hAnsi="Courier New" w:cs="Courier New"/>
+        </w:rPr>
+        <w:tab/>
+      </w:r>
+      <w:r>
+        <w:rPr>
+          <w:rFonts w:ascii="Courier New" w:hAnsi="Courier New" w:cs="Courier New"/>
+        </w:rPr>
+        <w:tab/>
+      </w:r>
+      <w:r>
+        <w:rPr>
+          <w:rFonts w:ascii="Courier New" w:hAnsi="Courier New" w:cs="Courier New"/>
+        </w:rPr>
+        <w:tab/>
+        <w:t>- 16</w:t>
+      </w:r>
+    </w:p>
+    <w:p>
+      <w:pPr>
+        <w:pStyle w:val="PlainText"/>
+        <w:rPr>
+          <w:rFonts w:ascii="Courier New" w:hAnsi="Courier New" w:cs="Courier New"/>
+        </w:rPr>
+      </w:pPr>
+      <w:r>
+        <w:rPr>
+          <w:rFonts w:ascii="Courier New" w:hAnsi="Courier New" w:cs="Courier New"/>
+        </w:rPr>
+        <w:t>Total Price</w:t>
+      </w:r>
+      <w:r>
+        <w:rPr>
+          <w:rFonts w:ascii="Courier New" w:hAnsi="Courier New" w:cs="Courier New"/>
+        </w:rPr>
+        <w:tab/>
+      </w:r>
+      <w:r>
+        <w:rPr>
+          <w:rFonts w:ascii="Courier New" w:hAnsi="Courier New" w:cs="Courier New"/>
+        </w:rPr>
+        <w:tab/>
+      </w:r>
+      <w:r>
+        <w:rPr>
+          <w:rFonts w:ascii="Courier New" w:hAnsi="Courier New" w:cs="Courier New"/>
+        </w:rPr>
+        <w:tab/>
+      </w:r>
+      <w:r>
+        <w:rPr>
+          <w:rFonts w:ascii="Courier New" w:hAnsi="Courier New" w:cs="Courier New"/>
+        </w:rPr>
+        <w:tab/>
+        <w:t>- 1456.0</w:t>
+      </w:r>
+    </w:p>
+    <w:p>
+      <w:pPr>
+        <w:pStyle w:val="PlainText"/>
+        <w:rPr>
+          <w:rFonts w:ascii="Courier New" w:hAnsi="Courier New" w:cs="Courier New"/>
+          <w:b/>
+        </w:rPr>
+      </w:pPr>
+      <w:r>
+        <w:rPr>
+          <w:rFonts w:ascii="Courier New" w:hAnsi="Courier New" w:cs="Courier New"/>
+          <w:b/>
+        </w:rPr>
+        <w:t>Amount balance</w:t>
+      </w:r>
+      <w:r>
+        <w:rPr>
+          <w:rFonts w:ascii="Courier New" w:hAnsi="Courier New" w:cs="Courier New"/>
+          <w:b/>
+        </w:rPr>
+        <w:tab/>
+      </w:r>
+      <w:r>
+        <w:rPr>
+          <w:rFonts w:ascii="Courier New" w:hAnsi="Courier New" w:cs="Courier New"/>
+          <w:b/>
+        </w:rPr>
+        <w:tab/>
+      </w:r>
+      <w:r>
+        <w:rPr>
+          <w:rFonts w:ascii="Courier New" w:hAnsi="Courier New" w:cs="Courier New"/>
+          <w:b/>
+        </w:rPr>
+        <w:tab/>
+        <w:t>- 30569.0</w:t>
+      </w:r>
+    </w:p>
+    <w:p>
+      <w:pPr>
+        <w:pStyle w:val="PlainText"/>
+        <w:rPr>
+          <w:rFonts w:ascii="Courier New" w:hAnsi="Courier New" w:cs="Courier New"/>
+        </w:rPr>
+      </w:pPr>
+    </w:p>
+    <w:p>
+      <w:pPr>
+        <w:pStyle w:val="PlainText"/>
+        <w:rPr>
+          <w:rFonts w:ascii="Courier New" w:hAnsi="Courier New" w:cs="Courier New"/>
+          <w:b/>
+        </w:rPr>
+      </w:pPr>
+    </w:p>
+    <w:p>
+      <w:pPr>
+        <w:pStyle w:val="PlainText"/>
+        <w:rPr>
+          <w:rFonts w:ascii="Courier New" w:hAnsi="Courier New" w:cs="Courier New"/>
+        </w:rPr>
+      </w:pPr>
+    </w:p>
+    <w:p>
+      <w:pPr>
+        <w:pStyle w:val="PlainText"/>
+        <w:rPr>
+          <w:rFonts w:ascii="Courier New" w:hAnsi="Courier New" w:cs="Courier New"/>
+          <w:b/>
+        </w:rPr>
+      </w:pPr>
     </w:p>
     <w:p>
       <w:pPr>

</xml_diff>